<commit_message>
Added project report plus latest changes to overall class, detailed class, and statechart diagrams.
</commit_message>
<xml_diff>
--- a/test/test-cases.docx
+++ b/test/test-cases.docx
@@ -6,8 +6,6 @@
       <w:pPr>
         <w:pStyle w:val="Heading1"/>
       </w:pPr>
-      <w:bookmarkStart w:id="0" w:name="_GoBack"/>
-      <w:bookmarkEnd w:id="0"/>
       <w:r>
         <w:t>Black-Box Unit Testing</w:t>
       </w:r>
@@ -813,7 +811,16 @@
                 <w:sz w:val="24"/>
                 <w:szCs w:val="24"/>
               </w:rPr>
-              <w:t>First character not integer</w:t>
+              <w:t xml:space="preserve">First character not </w:t>
+            </w:r>
+            <w:r>
+              <w:rPr>
+                <w:rFonts w:ascii="Times New Roman" w:hAnsi="Times New Roman" w:cs="Times New Roman"/>
+                <w:bCs/>
+                <w:sz w:val="24"/>
+                <w:szCs w:val="24"/>
+              </w:rPr>
+              <w:t>letter</w:t>
             </w:r>
           </w:p>
         </w:tc>
@@ -840,7 +847,23 @@
                 <w:sz w:val="24"/>
                 <w:szCs w:val="24"/>
               </w:rPr>
-              <w:t>Error (not an integer)</w:t>
+              <w:t>Error (not</w:t>
+            </w:r>
+            <w:r>
+              <w:rPr>
+                <w:rFonts w:ascii="Times New Roman" w:hAnsi="Times New Roman" w:cs="Times New Roman"/>
+                <w:sz w:val="24"/>
+                <w:szCs w:val="24"/>
+              </w:rPr>
+              <w:t xml:space="preserve"> a letter</w:t>
+            </w:r>
+            <w:r>
+              <w:rPr>
+                <w:rFonts w:ascii="Times New Roman" w:hAnsi="Times New Roman" w:cs="Times New Roman"/>
+                <w:sz w:val="24"/>
+                <w:szCs w:val="24"/>
+              </w:rPr>
+              <w:t>)</w:t>
             </w:r>
           </w:p>
         </w:tc>
@@ -1166,58 +1189,8 @@
           <w:szCs w:val="24"/>
         </w:rPr>
       </w:pPr>
-    </w:p>
-    <w:p>
-      <w:pPr>
-        <w:autoSpaceDE w:val="0"/>
-        <w:autoSpaceDN w:val="0"/>
-        <w:adjustRightInd w:val="0"/>
-        <w:spacing w:after="0" w:line="360" w:lineRule="auto"/>
-        <w:rPr>
-          <w:rFonts w:ascii="Times New Roman" w:hAnsi="Times New Roman" w:cs="Times New Roman"/>
-          <w:sz w:val="24"/>
-          <w:szCs w:val="24"/>
-        </w:rPr>
-      </w:pPr>
-    </w:p>
-    <w:p>
-      <w:pPr>
-        <w:autoSpaceDE w:val="0"/>
-        <w:autoSpaceDN w:val="0"/>
-        <w:adjustRightInd w:val="0"/>
-        <w:spacing w:after="0" w:line="360" w:lineRule="auto"/>
-        <w:rPr>
-          <w:rFonts w:ascii="Times New Roman" w:hAnsi="Times New Roman" w:cs="Times New Roman"/>
-          <w:sz w:val="24"/>
-          <w:szCs w:val="24"/>
-        </w:rPr>
-      </w:pPr>
-    </w:p>
-    <w:p>
-      <w:pPr>
-        <w:autoSpaceDE w:val="0"/>
-        <w:autoSpaceDN w:val="0"/>
-        <w:adjustRightInd w:val="0"/>
-        <w:spacing w:after="0" w:line="360" w:lineRule="auto"/>
-        <w:rPr>
-          <w:rFonts w:ascii="Times New Roman" w:hAnsi="Times New Roman" w:cs="Times New Roman"/>
-          <w:sz w:val="24"/>
-          <w:szCs w:val="24"/>
-        </w:rPr>
-      </w:pPr>
-    </w:p>
-    <w:p>
-      <w:pPr>
-        <w:autoSpaceDE w:val="0"/>
-        <w:autoSpaceDN w:val="0"/>
-        <w:adjustRightInd w:val="0"/>
-        <w:spacing w:after="0" w:line="360" w:lineRule="auto"/>
-        <w:rPr>
-          <w:rFonts w:ascii="Times New Roman" w:hAnsi="Times New Roman" w:cs="Times New Roman"/>
-          <w:sz w:val="24"/>
-          <w:szCs w:val="24"/>
-        </w:rPr>
-      </w:pPr>
+      <w:bookmarkStart w:id="0" w:name="_GoBack"/>
+      <w:bookmarkEnd w:id="0"/>
     </w:p>
     <w:tbl>
       <w:tblPr>
@@ -1305,7 +1278,6 @@
                 <w:sz w:val="24"/>
                 <w:szCs w:val="24"/>
               </w:rPr>
-              <w:lastRenderedPageBreak/>
               <w:t xml:space="preserve">Equivalence classes for </w:t>
             </w:r>
             <w:r>
@@ -1568,6 +1540,7 @@
                 <w:sz w:val="24"/>
                 <w:szCs w:val="24"/>
               </w:rPr>
+              <w:lastRenderedPageBreak/>
               <w:t xml:space="preserve">Equivalence classes for </w:t>
             </w:r>
             <w:r>
@@ -2086,404 +2059,6 @@
                 <w:szCs w:val="24"/>
               </w:rPr>
               <w:t xml:space="preserve"> </w:t>
-            </w:r>
-          </w:p>
-        </w:tc>
-        <w:tc>
-          <w:tcPr>
-            <w:tcW w:w="3353" w:type="dxa"/>
-          </w:tcPr>
-          <w:p>
-            <w:pPr>
-              <w:pStyle w:val="ListParagraph"/>
-              <w:autoSpaceDE w:val="0"/>
-              <w:autoSpaceDN w:val="0"/>
-              <w:adjustRightInd w:val="0"/>
-              <w:spacing w:line="360" w:lineRule="auto"/>
-              <w:rPr>
-                <w:rFonts w:ascii="Times New Roman" w:hAnsi="Times New Roman" w:cs="Times New Roman"/>
-                <w:sz w:val="24"/>
-                <w:szCs w:val="24"/>
-              </w:rPr>
-            </w:pPr>
-            <w:r>
-              <w:rPr>
-                <w:rFonts w:ascii="Times New Roman" w:hAnsi="Times New Roman" w:cs="Times New Roman"/>
-                <w:sz w:val="24"/>
-                <w:szCs w:val="24"/>
-              </w:rPr>
-              <w:t>Acceptable</w:t>
-            </w:r>
-          </w:p>
-        </w:tc>
-      </w:tr>
-      <w:tr>
-        <w:tc>
-          <w:tcPr>
-            <w:tcW w:w="6223" w:type="dxa"/>
-          </w:tcPr>
-          <w:p>
-            <w:pPr>
-              <w:autoSpaceDE w:val="0"/>
-              <w:autoSpaceDN w:val="0"/>
-              <w:adjustRightInd w:val="0"/>
-              <w:spacing w:line="360" w:lineRule="auto"/>
-              <w:ind w:left="720"/>
-              <w:rPr>
-                <w:rFonts w:ascii="Times New Roman" w:hAnsi="Times New Roman" w:cs="Times New Roman"/>
-                <w:bCs/>
-                <w:sz w:val="24"/>
-                <w:szCs w:val="24"/>
-              </w:rPr>
-            </w:pPr>
-            <w:r>
-              <w:rPr>
-                <w:rFonts w:ascii="Times New Roman" w:hAnsi="Times New Roman" w:cs="Times New Roman"/>
-                <w:sz w:val="24"/>
-                <w:szCs w:val="24"/>
-              </w:rPr>
-              <w:t xml:space="preserve">Equivalence classes for </w:t>
-            </w:r>
-            <w:r>
-              <w:rPr>
-                <w:rFonts w:ascii="Times New Roman" w:hAnsi="Times New Roman" w:cs="Times New Roman"/>
-                <w:sz w:val="24"/>
-                <w:szCs w:val="24"/>
-              </w:rPr>
-              <w:t>timePer.</w:t>
-            </w:r>
-          </w:p>
-        </w:tc>
-        <w:tc>
-          <w:tcPr>
-            <w:tcW w:w="3353" w:type="dxa"/>
-          </w:tcPr>
-          <w:p>
-            <w:pPr>
-              <w:autoSpaceDE w:val="0"/>
-              <w:autoSpaceDN w:val="0"/>
-              <w:adjustRightInd w:val="0"/>
-              <w:spacing w:line="360" w:lineRule="auto"/>
-              <w:rPr>
-                <w:rFonts w:ascii="Times New Roman" w:hAnsi="Times New Roman" w:cs="Times New Roman"/>
-                <w:sz w:val="24"/>
-                <w:szCs w:val="24"/>
-              </w:rPr>
-            </w:pPr>
-          </w:p>
-        </w:tc>
-      </w:tr>
-      <w:tr>
-        <w:tc>
-          <w:tcPr>
-            <w:tcW w:w="6223" w:type="dxa"/>
-          </w:tcPr>
-          <w:p>
-            <w:pPr>
-              <w:pStyle w:val="ListParagraph"/>
-              <w:numPr>
-                <w:ilvl w:val="0"/>
-                <w:numId w:val="9"/>
-              </w:numPr>
-              <w:autoSpaceDE w:val="0"/>
-              <w:autoSpaceDN w:val="0"/>
-              <w:adjustRightInd w:val="0"/>
-              <w:spacing w:line="360" w:lineRule="auto"/>
-              <w:rPr>
-                <w:rFonts w:ascii="Times New Roman" w:hAnsi="Times New Roman" w:cs="Times New Roman"/>
-                <w:bCs/>
-                <w:sz w:val="24"/>
-                <w:szCs w:val="24"/>
-              </w:rPr>
-            </w:pPr>
-            <w:r>
-              <w:rPr>
-                <w:rFonts w:ascii="Times New Roman" w:hAnsi="Times New Roman" w:cs="Times New Roman"/>
-                <w:bCs/>
-                <w:sz w:val="24"/>
-                <w:szCs w:val="24"/>
-              </w:rPr>
-              <w:t xml:space="preserve">First character not </w:t>
-            </w:r>
-            <w:r>
-              <w:rPr>
-                <w:rFonts w:ascii="Times New Roman" w:hAnsi="Times New Roman" w:cs="Times New Roman"/>
-                <w:bCs/>
-                <w:sz w:val="24"/>
-                <w:szCs w:val="24"/>
-              </w:rPr>
-              <w:t>a letter</w:t>
-            </w:r>
-          </w:p>
-        </w:tc>
-        <w:tc>
-          <w:tcPr>
-            <w:tcW w:w="3353" w:type="dxa"/>
-          </w:tcPr>
-          <w:p>
-            <w:pPr>
-              <w:pStyle w:val="ListParagraph"/>
-              <w:autoSpaceDE w:val="0"/>
-              <w:autoSpaceDN w:val="0"/>
-              <w:adjustRightInd w:val="0"/>
-              <w:spacing w:line="360" w:lineRule="auto"/>
-              <w:rPr>
-                <w:rFonts w:ascii="Times New Roman" w:hAnsi="Times New Roman" w:cs="Times New Roman"/>
-                <w:sz w:val="24"/>
-                <w:szCs w:val="24"/>
-              </w:rPr>
-            </w:pPr>
-            <w:r>
-              <w:rPr>
-                <w:rFonts w:ascii="Times New Roman" w:hAnsi="Times New Roman" w:cs="Times New Roman"/>
-                <w:sz w:val="24"/>
-                <w:szCs w:val="24"/>
-              </w:rPr>
-              <w:t xml:space="preserve">Error (not </w:t>
-            </w:r>
-            <w:r>
-              <w:rPr>
-                <w:rFonts w:ascii="Times New Roman" w:hAnsi="Times New Roman" w:cs="Times New Roman"/>
-                <w:sz w:val="24"/>
-                <w:szCs w:val="24"/>
-              </w:rPr>
-              <w:t>a letter</w:t>
-            </w:r>
-            <w:r>
-              <w:rPr>
-                <w:rFonts w:ascii="Times New Roman" w:hAnsi="Times New Roman" w:cs="Times New Roman"/>
-                <w:sz w:val="24"/>
-                <w:szCs w:val="24"/>
-              </w:rPr>
-              <w:t>)</w:t>
-            </w:r>
-          </w:p>
-        </w:tc>
-      </w:tr>
-      <w:tr>
-        <w:tc>
-          <w:tcPr>
-            <w:tcW w:w="6223" w:type="dxa"/>
-          </w:tcPr>
-          <w:p>
-            <w:pPr>
-              <w:pStyle w:val="ListParagraph"/>
-              <w:numPr>
-                <w:ilvl w:val="0"/>
-                <w:numId w:val="9"/>
-              </w:numPr>
-              <w:autoSpaceDE w:val="0"/>
-              <w:autoSpaceDN w:val="0"/>
-              <w:adjustRightInd w:val="0"/>
-              <w:spacing w:line="360" w:lineRule="auto"/>
-              <w:rPr>
-                <w:rFonts w:ascii="Times New Roman" w:hAnsi="Times New Roman" w:cs="Times New Roman"/>
-                <w:bCs/>
-                <w:sz w:val="24"/>
-                <w:szCs w:val="24"/>
-              </w:rPr>
-            </w:pPr>
-            <w:r>
-              <w:rPr>
-                <w:rFonts w:ascii="Times New Roman" w:hAnsi="Times New Roman" w:cs="Times New Roman"/>
-                <w:bCs/>
-                <w:sz w:val="24"/>
-                <w:szCs w:val="24"/>
-              </w:rPr>
-              <w:t xml:space="preserve">&lt; </w:t>
-            </w:r>
-            <w:r>
-              <w:rPr>
-                <w:rFonts w:ascii="Times New Roman" w:hAnsi="Times New Roman" w:cs="Times New Roman"/>
-                <w:bCs/>
-                <w:sz w:val="24"/>
-                <w:szCs w:val="24"/>
-              </w:rPr>
-              <w:t>2 character</w:t>
-            </w:r>
-          </w:p>
-        </w:tc>
-        <w:tc>
-          <w:tcPr>
-            <w:tcW w:w="3353" w:type="dxa"/>
-          </w:tcPr>
-          <w:p>
-            <w:pPr>
-              <w:pStyle w:val="ListParagraph"/>
-              <w:autoSpaceDE w:val="0"/>
-              <w:autoSpaceDN w:val="0"/>
-              <w:adjustRightInd w:val="0"/>
-              <w:spacing w:line="360" w:lineRule="auto"/>
-              <w:rPr>
-                <w:rFonts w:ascii="Times New Roman" w:hAnsi="Times New Roman" w:cs="Times New Roman"/>
-                <w:sz w:val="24"/>
-                <w:szCs w:val="24"/>
-              </w:rPr>
-            </w:pPr>
-            <w:r>
-              <w:rPr>
-                <w:rFonts w:ascii="Times New Roman" w:hAnsi="Times New Roman" w:cs="Times New Roman"/>
-                <w:sz w:val="24"/>
-                <w:szCs w:val="24"/>
-              </w:rPr>
-              <w:t>Error</w:t>
-            </w:r>
-          </w:p>
-        </w:tc>
-      </w:tr>
-      <w:tr>
-        <w:tc>
-          <w:tcPr>
-            <w:tcW w:w="6223" w:type="dxa"/>
-          </w:tcPr>
-          <w:p>
-            <w:pPr>
-              <w:pStyle w:val="ListParagraph"/>
-              <w:numPr>
-                <w:ilvl w:val="0"/>
-                <w:numId w:val="9"/>
-              </w:numPr>
-              <w:autoSpaceDE w:val="0"/>
-              <w:autoSpaceDN w:val="0"/>
-              <w:adjustRightInd w:val="0"/>
-              <w:spacing w:line="360" w:lineRule="auto"/>
-              <w:rPr>
-                <w:rFonts w:ascii="Times New Roman" w:hAnsi="Times New Roman" w:cs="Times New Roman"/>
-                <w:bCs/>
-                <w:sz w:val="24"/>
-                <w:szCs w:val="24"/>
-              </w:rPr>
-            </w:pPr>
-            <w:r>
-              <w:rPr>
-                <w:rFonts w:ascii="Times New Roman" w:hAnsi="Times New Roman" w:cs="Times New Roman"/>
-                <w:bCs/>
-                <w:sz w:val="24"/>
-                <w:szCs w:val="24"/>
-              </w:rPr>
-              <w:t>2 characters</w:t>
-            </w:r>
-          </w:p>
-        </w:tc>
-        <w:tc>
-          <w:tcPr>
-            <w:tcW w:w="3353" w:type="dxa"/>
-          </w:tcPr>
-          <w:p>
-            <w:pPr>
-              <w:pStyle w:val="ListParagraph"/>
-              <w:autoSpaceDE w:val="0"/>
-              <w:autoSpaceDN w:val="0"/>
-              <w:adjustRightInd w:val="0"/>
-              <w:spacing w:line="360" w:lineRule="auto"/>
-              <w:rPr>
-                <w:rFonts w:ascii="Times New Roman" w:hAnsi="Times New Roman" w:cs="Times New Roman"/>
-                <w:sz w:val="24"/>
-                <w:szCs w:val="24"/>
-              </w:rPr>
-            </w:pPr>
-            <w:r>
-              <w:rPr>
-                <w:rFonts w:ascii="Times New Roman" w:hAnsi="Times New Roman" w:cs="Times New Roman"/>
-                <w:sz w:val="24"/>
-                <w:szCs w:val="24"/>
-              </w:rPr>
-              <w:t>Acceptable</w:t>
-            </w:r>
-          </w:p>
-        </w:tc>
-      </w:tr>
-      <w:tr>
-        <w:tc>
-          <w:tcPr>
-            <w:tcW w:w="6223" w:type="dxa"/>
-          </w:tcPr>
-          <w:p>
-            <w:pPr>
-              <w:pStyle w:val="ListParagraph"/>
-              <w:numPr>
-                <w:ilvl w:val="0"/>
-                <w:numId w:val="9"/>
-              </w:numPr>
-              <w:autoSpaceDE w:val="0"/>
-              <w:autoSpaceDN w:val="0"/>
-              <w:adjustRightInd w:val="0"/>
-              <w:spacing w:line="360" w:lineRule="auto"/>
-              <w:rPr>
-                <w:rFonts w:ascii="Times New Roman" w:hAnsi="Times New Roman" w:cs="Times New Roman"/>
-                <w:sz w:val="24"/>
-                <w:szCs w:val="24"/>
-              </w:rPr>
-            </w:pPr>
-            <w:r>
-              <w:rPr>
-                <w:rFonts w:ascii="Times New Roman" w:hAnsi="Times New Roman" w:cs="Times New Roman"/>
-                <w:sz w:val="24"/>
-                <w:szCs w:val="24"/>
-              </w:rPr>
-              <w:t>ls</w:t>
-            </w:r>
-          </w:p>
-        </w:tc>
-        <w:tc>
-          <w:tcPr>
-            <w:tcW w:w="3353" w:type="dxa"/>
-          </w:tcPr>
-          <w:p>
-            <w:pPr>
-              <w:pStyle w:val="ListParagraph"/>
-              <w:autoSpaceDE w:val="0"/>
-              <w:autoSpaceDN w:val="0"/>
-              <w:adjustRightInd w:val="0"/>
-              <w:spacing w:line="360" w:lineRule="auto"/>
-              <w:rPr>
-                <w:rFonts w:ascii="Times New Roman" w:hAnsi="Times New Roman" w:cs="Times New Roman"/>
-                <w:sz w:val="24"/>
-                <w:szCs w:val="24"/>
-              </w:rPr>
-            </w:pPr>
-            <w:r>
-              <w:rPr>
-                <w:rFonts w:ascii="Times New Roman" w:hAnsi="Times New Roman" w:cs="Times New Roman"/>
-                <w:sz w:val="24"/>
-                <w:szCs w:val="24"/>
-              </w:rPr>
-              <w:t>Error (not within enum range)</w:t>
-            </w:r>
-          </w:p>
-        </w:tc>
-      </w:tr>
-      <w:tr>
-        <w:tc>
-          <w:tcPr>
-            <w:tcW w:w="6223" w:type="dxa"/>
-          </w:tcPr>
-          <w:p>
-            <w:pPr>
-              <w:pStyle w:val="ListParagraph"/>
-              <w:numPr>
-                <w:ilvl w:val="0"/>
-                <w:numId w:val="9"/>
-              </w:numPr>
-              <w:autoSpaceDE w:val="0"/>
-              <w:autoSpaceDN w:val="0"/>
-              <w:adjustRightInd w:val="0"/>
-              <w:spacing w:line="360" w:lineRule="auto"/>
-              <w:rPr>
-                <w:rFonts w:ascii="Times New Roman" w:hAnsi="Times New Roman" w:cs="Times New Roman"/>
-                <w:bCs/>
-                <w:sz w:val="24"/>
-                <w:szCs w:val="24"/>
-              </w:rPr>
-            </w:pPr>
-            <w:r>
-              <w:rPr>
-                <w:rFonts w:ascii="Times New Roman" w:hAnsi="Times New Roman" w:cs="Times New Roman"/>
-                <w:bCs/>
-                <w:sz w:val="24"/>
-                <w:szCs w:val="24"/>
-              </w:rPr>
-              <w:t>am</w:t>
             </w:r>
           </w:p>
         </w:tc>
@@ -3856,6 +3431,7 @@
                 <w:sz w:val="24"/>
                 <w:szCs w:val="24"/>
               </w:rPr>
+              <w:lastRenderedPageBreak/>
               <w:t xml:space="preserve">Equivalence classes for </w:t>
             </w:r>
             <w:r>
@@ -4288,206 +3864,6 @@
         </w:tc>
       </w:tr>
     </w:tbl>
-    <w:p>
-      <w:pPr>
-        <w:tabs>
-          <w:tab w:val="left" w:pos="2080"/>
-        </w:tabs>
-        <w:autoSpaceDE w:val="0"/>
-        <w:autoSpaceDN w:val="0"/>
-        <w:adjustRightInd w:val="0"/>
-        <w:spacing w:after="0" w:line="360" w:lineRule="auto"/>
-        <w:rPr>
-          <w:rFonts w:ascii="Times New Roman" w:hAnsi="Times New Roman" w:cs="Times New Roman"/>
-          <w:sz w:val="24"/>
-          <w:szCs w:val="24"/>
-        </w:rPr>
-      </w:pPr>
-      <w:r>
-        <w:rPr>
-          <w:rFonts w:ascii="Times New Roman" w:hAnsi="Times New Roman" w:cs="Times New Roman"/>
-          <w:sz w:val="24"/>
-          <w:szCs w:val="24"/>
-        </w:rPr>
-        <w:tab/>
-      </w:r>
-    </w:p>
-    <w:p>
-      <w:pPr>
-        <w:tabs>
-          <w:tab w:val="left" w:pos="2080"/>
-        </w:tabs>
-        <w:autoSpaceDE w:val="0"/>
-        <w:autoSpaceDN w:val="0"/>
-        <w:adjustRightInd w:val="0"/>
-        <w:spacing w:after="0" w:line="360" w:lineRule="auto"/>
-        <w:rPr>
-          <w:rFonts w:ascii="Times New Roman" w:hAnsi="Times New Roman" w:cs="Times New Roman"/>
-          <w:sz w:val="24"/>
-          <w:szCs w:val="24"/>
-        </w:rPr>
-      </w:pPr>
-    </w:p>
-    <w:p>
-      <w:pPr>
-        <w:tabs>
-          <w:tab w:val="left" w:pos="2080"/>
-        </w:tabs>
-        <w:autoSpaceDE w:val="0"/>
-        <w:autoSpaceDN w:val="0"/>
-        <w:adjustRightInd w:val="0"/>
-        <w:spacing w:after="0" w:line="360" w:lineRule="auto"/>
-        <w:rPr>
-          <w:rFonts w:ascii="Times New Roman" w:hAnsi="Times New Roman" w:cs="Times New Roman"/>
-          <w:sz w:val="24"/>
-          <w:szCs w:val="24"/>
-        </w:rPr>
-      </w:pPr>
-    </w:p>
-    <w:p>
-      <w:pPr>
-        <w:tabs>
-          <w:tab w:val="left" w:pos="2080"/>
-        </w:tabs>
-        <w:autoSpaceDE w:val="0"/>
-        <w:autoSpaceDN w:val="0"/>
-        <w:adjustRightInd w:val="0"/>
-        <w:spacing w:after="0" w:line="360" w:lineRule="auto"/>
-        <w:rPr>
-          <w:rFonts w:ascii="Times New Roman" w:hAnsi="Times New Roman" w:cs="Times New Roman"/>
-          <w:sz w:val="24"/>
-          <w:szCs w:val="24"/>
-        </w:rPr>
-      </w:pPr>
-    </w:p>
-    <w:p>
-      <w:pPr>
-        <w:tabs>
-          <w:tab w:val="left" w:pos="2080"/>
-        </w:tabs>
-        <w:autoSpaceDE w:val="0"/>
-        <w:autoSpaceDN w:val="0"/>
-        <w:adjustRightInd w:val="0"/>
-        <w:spacing w:after="0" w:line="360" w:lineRule="auto"/>
-        <w:rPr>
-          <w:rFonts w:ascii="Times New Roman" w:hAnsi="Times New Roman" w:cs="Times New Roman"/>
-          <w:sz w:val="24"/>
-          <w:szCs w:val="24"/>
-        </w:rPr>
-      </w:pPr>
-    </w:p>
-    <w:p>
-      <w:pPr>
-        <w:tabs>
-          <w:tab w:val="left" w:pos="2080"/>
-        </w:tabs>
-        <w:autoSpaceDE w:val="0"/>
-        <w:autoSpaceDN w:val="0"/>
-        <w:adjustRightInd w:val="0"/>
-        <w:spacing w:after="0" w:line="360" w:lineRule="auto"/>
-        <w:rPr>
-          <w:rFonts w:ascii="Times New Roman" w:hAnsi="Times New Roman" w:cs="Times New Roman"/>
-          <w:sz w:val="24"/>
-          <w:szCs w:val="24"/>
-        </w:rPr>
-      </w:pPr>
-    </w:p>
-    <w:p>
-      <w:pPr>
-        <w:tabs>
-          <w:tab w:val="left" w:pos="2080"/>
-        </w:tabs>
-        <w:autoSpaceDE w:val="0"/>
-        <w:autoSpaceDN w:val="0"/>
-        <w:adjustRightInd w:val="0"/>
-        <w:spacing w:after="0" w:line="360" w:lineRule="auto"/>
-        <w:rPr>
-          <w:rFonts w:ascii="Times New Roman" w:hAnsi="Times New Roman" w:cs="Times New Roman"/>
-          <w:sz w:val="24"/>
-          <w:szCs w:val="24"/>
-        </w:rPr>
-      </w:pPr>
-    </w:p>
-    <w:p>
-      <w:pPr>
-        <w:tabs>
-          <w:tab w:val="left" w:pos="2080"/>
-        </w:tabs>
-        <w:autoSpaceDE w:val="0"/>
-        <w:autoSpaceDN w:val="0"/>
-        <w:adjustRightInd w:val="0"/>
-        <w:spacing w:after="0" w:line="360" w:lineRule="auto"/>
-        <w:rPr>
-          <w:rFonts w:ascii="Times New Roman" w:hAnsi="Times New Roman" w:cs="Times New Roman"/>
-          <w:sz w:val="24"/>
-          <w:szCs w:val="24"/>
-        </w:rPr>
-      </w:pPr>
-    </w:p>
-    <w:p>
-      <w:pPr>
-        <w:tabs>
-          <w:tab w:val="left" w:pos="2080"/>
-        </w:tabs>
-        <w:autoSpaceDE w:val="0"/>
-        <w:autoSpaceDN w:val="0"/>
-        <w:adjustRightInd w:val="0"/>
-        <w:spacing w:after="0" w:line="360" w:lineRule="auto"/>
-        <w:rPr>
-          <w:rFonts w:ascii="Times New Roman" w:hAnsi="Times New Roman" w:cs="Times New Roman"/>
-          <w:sz w:val="24"/>
-          <w:szCs w:val="24"/>
-        </w:rPr>
-      </w:pPr>
-    </w:p>
-    <w:p>
-      <w:pPr>
-        <w:tabs>
-          <w:tab w:val="left" w:pos="2080"/>
-        </w:tabs>
-        <w:autoSpaceDE w:val="0"/>
-        <w:autoSpaceDN w:val="0"/>
-        <w:adjustRightInd w:val="0"/>
-        <w:spacing w:after="0" w:line="360" w:lineRule="auto"/>
-        <w:rPr>
-          <w:rFonts w:ascii="Times New Roman" w:hAnsi="Times New Roman" w:cs="Times New Roman"/>
-          <w:sz w:val="24"/>
-          <w:szCs w:val="24"/>
-        </w:rPr>
-      </w:pPr>
-    </w:p>
-    <w:p>
-      <w:pPr>
-        <w:tabs>
-          <w:tab w:val="left" w:pos="2080"/>
-        </w:tabs>
-        <w:autoSpaceDE w:val="0"/>
-        <w:autoSpaceDN w:val="0"/>
-        <w:adjustRightInd w:val="0"/>
-        <w:spacing w:after="0" w:line="360" w:lineRule="auto"/>
-        <w:rPr>
-          <w:rFonts w:ascii="Times New Roman" w:hAnsi="Times New Roman" w:cs="Times New Roman"/>
-          <w:sz w:val="24"/>
-          <w:szCs w:val="24"/>
-        </w:rPr>
-      </w:pPr>
-    </w:p>
-    <w:p>
-      <w:pPr>
-        <w:tabs>
-          <w:tab w:val="left" w:pos="2080"/>
-        </w:tabs>
-        <w:autoSpaceDE w:val="0"/>
-        <w:autoSpaceDN w:val="0"/>
-        <w:adjustRightInd w:val="0"/>
-        <w:spacing w:after="0" w:line="360" w:lineRule="auto"/>
-        <w:rPr>
-          <w:rFonts w:ascii="Times New Roman" w:hAnsi="Times New Roman" w:cs="Times New Roman"/>
-          <w:sz w:val="24"/>
-          <w:szCs w:val="24"/>
-        </w:rPr>
-      </w:pPr>
-    </w:p>
     <w:p>
       <w:pPr>
         <w:tabs>
@@ -4539,7 +3915,6 @@
               <w:rPr>
                 <w:b/>
               </w:rPr>
-              <w:lastRenderedPageBreak/>
               <w:t>Student data:</w:t>
             </w:r>
           </w:p>
@@ -5800,7 +5175,16 @@
                 <w:sz w:val="24"/>
                 <w:szCs w:val="24"/>
               </w:rPr>
-              <w:t>Error (too many characters)</w:t>
+              <w:t xml:space="preserve">Error (too many </w:t>
+            </w:r>
+            <w:r>
+              <w:rPr>
+                <w:rFonts w:ascii="Times New Roman" w:hAnsi="Times New Roman" w:cs="Times New Roman"/>
+                <w:sz w:val="24"/>
+                <w:szCs w:val="24"/>
+              </w:rPr>
+              <w:lastRenderedPageBreak/>
+              <w:t>characters)</w:t>
             </w:r>
           </w:p>
         </w:tc>
@@ -5830,6 +5214,7 @@
                 <w:sz w:val="24"/>
                 <w:szCs w:val="24"/>
               </w:rPr>
+              <w:lastRenderedPageBreak/>
               <w:t xml:space="preserve">Equivalence classes for </w:t>
             </w:r>
             <w:r>
@@ -6285,16 +5670,7 @@
                 <w:sz w:val="24"/>
                 <w:szCs w:val="24"/>
               </w:rPr>
-              <w:t xml:space="preserve">Error (too many </w:t>
-            </w:r>
-            <w:r>
-              <w:rPr>
-                <w:rFonts w:ascii="Times New Roman" w:hAnsi="Times New Roman" w:cs="Times New Roman"/>
-                <w:sz w:val="24"/>
-                <w:szCs w:val="24"/>
-              </w:rPr>
-              <w:lastRenderedPageBreak/>
-              <w:t>characters)</w:t>
+              <w:t>Error (too many characters)</w:t>
             </w:r>
           </w:p>
         </w:tc>
@@ -6324,7 +5700,6 @@
                 <w:sz w:val="24"/>
                 <w:szCs w:val="24"/>
               </w:rPr>
-              <w:lastRenderedPageBreak/>
               <w:t xml:space="preserve">Equivalence classes for </w:t>
             </w:r>
             <w:r>
@@ -6849,16 +6224,25 @@
                 <w:sz w:val="24"/>
                 <w:szCs w:val="24"/>
               </w:rPr>
-              <w:t xml:space="preserve">&lt; </w:t>
-            </w:r>
-            <w:r>
-              <w:rPr>
-                <w:rFonts w:ascii="Times New Roman" w:hAnsi="Times New Roman" w:cs="Times New Roman"/>
-                <w:bCs/>
-                <w:sz w:val="24"/>
-                <w:szCs w:val="24"/>
-              </w:rPr>
-              <w:t>19</w:t>
+              <w:t>&gt;</w:t>
+            </w:r>
+            <w:r>
+              <w:rPr>
+                <w:rFonts w:ascii="Times New Roman" w:hAnsi="Times New Roman" w:cs="Times New Roman"/>
+                <w:bCs/>
+                <w:sz w:val="24"/>
+                <w:szCs w:val="24"/>
+              </w:rPr>
+              <w:t xml:space="preserve"> </w:t>
+            </w:r>
+            <w:r>
+              <w:rPr>
+                <w:rFonts w:ascii="Times New Roman" w:hAnsi="Times New Roman" w:cs="Times New Roman"/>
+                <w:bCs/>
+                <w:sz w:val="24"/>
+                <w:szCs w:val="24"/>
+              </w:rPr>
+              <w:t>254</w:t>
             </w:r>
             <w:r>
               <w:rPr>
@@ -6929,7 +6313,7 @@
                 <w:sz w:val="24"/>
                 <w:szCs w:val="24"/>
               </w:rPr>
-              <w:t>19</w:t>
+              <w:t>&lt;=</w:t>
             </w:r>
             <w:r>
               <w:rPr>
@@ -11132,7 +10516,7 @@
 </file>
 
 <file path=customXml/itemProps1.xml><?xml version="1.0" encoding="utf-8"?>
-<ds:datastoreItem xmlns:ds="http://schemas.openxmlformats.org/officeDocument/2006/customXml" ds:itemID="{6107C11E-205D-4FC4-B221-FD7B211B6CCC}">
+<ds:datastoreItem xmlns:ds="http://schemas.openxmlformats.org/officeDocument/2006/customXml" ds:itemID="{B2FAD81B-D3D8-4C20-ADA2-6E3593DDA1DB}">
   <ds:schemaRefs>
     <ds:schemaRef ds:uri="http://schemas.openxmlformats.org/officeDocument/2006/bibliography"/>
   </ds:schemaRefs>

</xml_diff>